<commit_message>
Aggiunta laboratori e JS
</commit_message>
<xml_diff>
--- a/Collegamento Tecweb.docx
+++ b/Collegamento Tecweb.docx
@@ -4,7 +4,10 @@
   <w:body>
     <w:p>
       <w:r>
-        <w:t>Per i computer interni:</w:t>
+        <w:t>Per i computer interni</w:t>
+      </w:r>
+      <w:r>
+        <w:t xml:space="preserve"> (laboratori/interni al dipartimento)</w:t>
       </w:r>
     </w:p>
     <w:p>
@@ -144,6 +147,31 @@
     </w:p>
     <w:p>
       <w:r>
+        <w:t>Accesso al DB:</w:t>
+      </w:r>
+    </w:p>
+    <w:p>
+      <w:pPr>
+        <w:pStyle w:val="Paragrafoelenco"/>
+        <w:numPr>
+          <w:ilvl w:val="0"/>
+          <w:numId w:val="1"/>
+        </w:numPr>
+      </w:pPr>
+      <w:hyperlink r:id="rId5" w:history="1">
+        <w:r>
+          <w:rPr>
+            <w:rStyle w:val="Collegamentoipertestuale"/>
+          </w:rPr>
+          <w:t>http://tecweb.studenti.math.unipd.it/phpmyadmin</w:t>
+        </w:r>
+      </w:hyperlink>
+      <w:r>
+        <w:t xml:space="preserve"> </w:t>
+      </w:r>
+    </w:p>
+    <w:p>
+      <w:r>
         <w:t>Per i computer esterni</w:t>
       </w:r>
       <w:r>
@@ -201,7 +229,7 @@
           <w:iCs/>
           <w:lang w:val="en-US"/>
         </w:rPr>
-        <w:t>grovesti</w:t>
+        <w:t>username</w:t>
       </w:r>
       <w:r>
         <w:rPr>
@@ -216,6 +244,24 @@
       <w:pPr>
         <w:pStyle w:val="Paragrafoelenco"/>
         <w:numPr>
+          <w:ilvl w:val="1"/>
+          <w:numId w:val="2"/>
+        </w:numPr>
+        <w:rPr>
+          <w:lang w:val="en-US"/>
+        </w:rPr>
+      </w:pPr>
+      <w:r>
+        <w:rPr>
+          <w:lang w:val="en-US"/>
+        </w:rPr>
+        <w:t>(Inserire la propria password)</w:t>
+      </w:r>
+    </w:p>
+    <w:p>
+      <w:pPr>
+        <w:pStyle w:val="Paragrafoelenco"/>
+        <w:numPr>
           <w:ilvl w:val="0"/>
           <w:numId w:val="2"/>
         </w:numPr>
@@ -232,7 +278,7 @@
           <w:numId w:val="2"/>
         </w:numPr>
       </w:pPr>
-      <w:hyperlink r:id="rId5" w:history="1">
+      <w:hyperlink r:id="rId6" w:history="1">
         <w:r>
           <w:rPr>
             <w:rStyle w:val="Collegamentoipertestuale"/>
@@ -264,7 +310,7 @@
           <w:numId w:val="2"/>
         </w:numPr>
       </w:pPr>
-      <w:hyperlink r:id="rId6" w:history="1">
+      <w:hyperlink r:id="rId7" w:history="1">
         <w:r>
           <w:rPr>
             <w:rStyle w:val="Collegamentoipertestuale"/>
@@ -359,9 +405,9 @@
           <w:noProof/>
         </w:rPr>
         <w:drawing>
-          <wp:inline distT="0" distB="0" distL="0" distR="0" wp14:anchorId="1576DBB8" wp14:editId="19855D03">
-            <wp:extent cx="4811876" cy="3816350"/>
-            <wp:effectExtent l="0" t="0" r="8255" b="0"/>
+          <wp:inline distT="0" distB="0" distL="0" distR="0" wp14:anchorId="1576DBB8" wp14:editId="708A2661">
+            <wp:extent cx="4232564" cy="3356891"/>
+            <wp:effectExtent l="0" t="0" r="0" b="0"/>
             <wp:docPr id="1" name="Immagine 1" descr="Immagine che contiene testo, tavolo&#10;&#10;Descrizione generata automaticamente"/>
             <wp:cNvGraphicFramePr>
               <a:graphicFrameLocks xmlns:a="http://schemas.openxmlformats.org/drawingml/2006/main" noChangeAspect="1"/>
@@ -374,7 +420,7 @@
                     <pic:cNvPicPr/>
                   </pic:nvPicPr>
                   <pic:blipFill>
-                    <a:blip r:embed="rId7"/>
+                    <a:blip r:embed="rId8"/>
                     <a:stretch>
                       <a:fillRect/>
                     </a:stretch>
@@ -382,7 +428,7 @@
                   <pic:spPr>
                     <a:xfrm>
                       <a:off x="0" y="0"/>
-                      <a:ext cx="4812851" cy="3817123"/>
+                      <a:ext cx="4235458" cy="3359186"/>
                     </a:xfrm>
                     <a:prstGeom prst="rect">
                       <a:avLst/>
@@ -395,7 +441,200 @@
         </w:drawing>
       </w:r>
     </w:p>
-    <w:p>
+    <w:p/>
+    <w:p>
+      <w:r>
+        <w:lastRenderedPageBreak/>
+        <w:t>P</w:t>
+      </w:r>
+      <w:r>
+        <w:t>er testare il sito:</w:t>
+      </w:r>
+    </w:p>
+    <w:p>
+      <w:pPr>
+        <w:pStyle w:val="Paragrafoelenco"/>
+        <w:numPr>
+          <w:ilvl w:val="0"/>
+          <w:numId w:val="2"/>
+        </w:numPr>
+      </w:pPr>
+      <w:r>
+        <w:t>Esterni (tunnel)</w:t>
+      </w:r>
+    </w:p>
+    <w:p>
+      <w:pPr>
+        <w:pStyle w:val="Paragrafoelenco"/>
+        <w:numPr>
+          <w:ilvl w:val="1"/>
+          <w:numId w:val="2"/>
+        </w:numPr>
+      </w:pPr>
+      <w:r>
+        <w:t>Posizionare</w:t>
+      </w:r>
+      <w:r>
+        <w:t xml:space="preserve"> i file </w:t>
+      </w:r>
+      <w:r>
+        <w:t xml:space="preserve">in remoto </w:t>
+      </w:r>
+      <w:r>
+        <w:t xml:space="preserve">su “public_html” e poi andando a </w:t>
+      </w:r>
+      <w:r>
+        <w:rPr>
+          <w:i/>
+          <w:iCs/>
+        </w:rPr>
+        <w:t>localhost:8080/</w:t>
+      </w:r>
+      <w:r>
+        <w:rPr>
+          <w:i/>
+          <w:iCs/>
+        </w:rPr>
+        <w:t>username</w:t>
+      </w:r>
+      <w:r>
+        <w:t xml:space="preserve"> si vede il sito in azione.</w:t>
+      </w:r>
+    </w:p>
+    <w:p>
+      <w:pPr>
+        <w:pStyle w:val="Paragrafoelenco"/>
+        <w:numPr>
+          <w:ilvl w:val="0"/>
+          <w:numId w:val="2"/>
+        </w:numPr>
+      </w:pPr>
+      <w:r>
+        <w:t>Interni (laboratori/interni al dipartimento)</w:t>
+      </w:r>
+    </w:p>
+    <w:p>
+      <w:pPr>
+        <w:pStyle w:val="Paragrafoelenco"/>
+        <w:numPr>
+          <w:ilvl w:val="1"/>
+          <w:numId w:val="2"/>
+        </w:numPr>
+      </w:pPr>
+      <w:r>
+        <w:t xml:space="preserve">Posizionare il file in </w:t>
+      </w:r>
+      <w:r>
+        <w:rPr>
+          <w:i/>
+          <w:iCs/>
+        </w:rPr>
+        <w:t>public_html</w:t>
+      </w:r>
+      <w:r>
+        <w:t xml:space="preserve"> spostandosi tra le cartelle</w:t>
+      </w:r>
+    </w:p>
+    <w:p>
+      <w:pPr>
+        <w:pStyle w:val="Paragrafoelenco"/>
+        <w:numPr>
+          <w:ilvl w:val="1"/>
+          <w:numId w:val="2"/>
+        </w:numPr>
+        <w:rPr>
+          <w:i/>
+          <w:iCs/>
+        </w:rPr>
+      </w:pPr>
+      <w:r>
+        <w:rPr>
+          <w:i/>
+          <w:iCs/>
+        </w:rPr>
+        <w:t>tecweb.studenti.math.unipd.it/</w:t>
+      </w:r>
+      <w:r>
+        <w:rPr>
+          <w:i/>
+          <w:iCs/>
+        </w:rPr>
+        <w:t>username/</w:t>
+      </w:r>
+      <w:r>
+        <w:rPr>
+          <w:i/>
+          <w:iCs/>
+        </w:rPr>
+        <w:t>pagina</w:t>
+      </w:r>
+    </w:p>
+    <w:p>
+      <w:pPr>
+        <w:pStyle w:val="Paragrafoelenco"/>
+      </w:pPr>
+      <w:r>
+        <w:t>Ad esempio:</w:t>
+      </w:r>
+    </w:p>
+    <w:p>
+      <w:pPr>
+        <w:pStyle w:val="Paragrafoelenco"/>
+        <w:rPr>
+          <w:i/>
+          <w:iCs/>
+        </w:rPr>
+      </w:pPr>
+      <w:r>
+        <w:rPr>
+          <w:i/>
+          <w:iCs/>
+        </w:rPr>
+        <w:drawing>
+          <wp:inline distT="0" distB="0" distL="0" distR="0" wp14:anchorId="5F18807A" wp14:editId="3F4B1A76">
+            <wp:extent cx="4114800" cy="710226"/>
+            <wp:effectExtent l="0" t="0" r="0" b="0"/>
+            <wp:docPr id="2" name="Immagine 2" descr="Immagine che contiene testo&#10;&#10;Descrizione generata automaticamente"/>
+            <wp:cNvGraphicFramePr>
+              <a:graphicFrameLocks xmlns:a="http://schemas.openxmlformats.org/drawingml/2006/main" noChangeAspect="1"/>
+            </wp:cNvGraphicFramePr>
+            <a:graphic xmlns:a="http://schemas.openxmlformats.org/drawingml/2006/main">
+              <a:graphicData uri="http://schemas.openxmlformats.org/drawingml/2006/picture">
+                <pic:pic xmlns:pic="http://schemas.openxmlformats.org/drawingml/2006/picture">
+                  <pic:nvPicPr>
+                    <pic:cNvPr id="2" name="Immagine 2" descr="Immagine che contiene testo&#10;&#10;Descrizione generata automaticamente"/>
+                    <pic:cNvPicPr/>
+                  </pic:nvPicPr>
+                  <pic:blipFill>
+                    <a:blip r:embed="rId9"/>
+                    <a:stretch>
+                      <a:fillRect/>
+                    </a:stretch>
+                  </pic:blipFill>
+                  <pic:spPr>
+                    <a:xfrm>
+                      <a:off x="0" y="0"/>
+                      <a:ext cx="4130884" cy="713002"/>
+                    </a:xfrm>
+                    <a:prstGeom prst="rect">
+                      <a:avLst/>
+                    </a:prstGeom>
+                  </pic:spPr>
+                </pic:pic>
+              </a:graphicData>
+            </a:graphic>
+          </wp:inline>
+        </w:drawing>
+      </w:r>
+    </w:p>
+    <w:p>
+      <w:pPr>
+        <w:pStyle w:val="Paragrafoelenco"/>
+        <w:numPr>
+          <w:ilvl w:val="0"/>
+          <w:numId w:val="2"/>
+        </w:numPr>
+      </w:pPr>
       <w:r>
         <w:br w:type="page"/>
       </w:r>
@@ -1067,7 +1306,7 @@
   <w:style w:type="paragraph" w:default="1" w:styleId="Normale">
     <w:name w:val="Normal"/>
     <w:qFormat/>
-    <w:rsid w:val="00A519F6"/>
+    <w:rsid w:val="00CE79EE"/>
   </w:style>
   <w:style w:type="character" w:default="1" w:styleId="Carpredefinitoparagrafo">
     <w:name w:val="Default Paragraph Font"/>

</xml_diff>

<commit_message>
Fine teoria JS e aggiunta Lab JS
Tolti file e riorganizzarti
Modifiche minori
Introduzione controllo errori sito Laboratori
Aggiunta slide da registrazione JS
Aggiunto controllo alternativo errori JS
</commit_message>
<xml_diff>
--- a/Collegamento Tecweb.docx
+++ b/Collegamento Tecweb.docx
@@ -405,9 +405,9 @@
           <w:noProof/>
         </w:rPr>
         <w:drawing>
-          <wp:inline distT="0" distB="0" distL="0" distR="0" wp14:anchorId="1576DBB8" wp14:editId="708A2661">
-            <wp:extent cx="4232564" cy="3356891"/>
-            <wp:effectExtent l="0" t="0" r="0" b="0"/>
+          <wp:inline distT="0" distB="0" distL="0" distR="0" wp14:anchorId="1576DBB8" wp14:editId="405C624F">
+            <wp:extent cx="4662055" cy="3697525"/>
+            <wp:effectExtent l="0" t="0" r="5715" b="0"/>
             <wp:docPr id="1" name="Immagine 1" descr="Immagine che contiene testo, tavolo&#10;&#10;Descrizione generata automaticamente"/>
             <wp:cNvGraphicFramePr>
               <a:graphicFrameLocks xmlns:a="http://schemas.openxmlformats.org/drawingml/2006/main" noChangeAspect="1"/>
@@ -428,7 +428,7 @@
                   <pic:spPr>
                     <a:xfrm>
                       <a:off x="0" y="0"/>
-                      <a:ext cx="4235458" cy="3359186"/>
+                      <a:ext cx="4672967" cy="3706179"/>
                     </a:xfrm>
                     <a:prstGeom prst="rect">
                       <a:avLst/>
@@ -441,7 +441,6 @@
         </w:drawing>
       </w:r>
     </w:p>
-    <w:p/>
     <w:p>
       <w:r>
         <w:lastRenderedPageBreak/>
@@ -505,6 +504,57 @@
       <w:pPr>
         <w:pStyle w:val="Paragrafoelenco"/>
         <w:numPr>
+          <w:ilvl w:val="2"/>
+          <w:numId w:val="2"/>
+        </w:numPr>
+      </w:pPr>
+      <w:r>
+        <w:t>Su Windows, basta trascinare i file nella sezione a destra dell’immagine precedente. Si veda un esempio sul sito di laboratorio:</w:t>
+      </w:r>
+    </w:p>
+    <w:p>
+      <w:r>
+        <w:drawing>
+          <wp:inline distT="0" distB="0" distL="0" distR="0" wp14:anchorId="62BC6316" wp14:editId="5068707E">
+            <wp:extent cx="4752109" cy="3558905"/>
+            <wp:effectExtent l="0" t="0" r="0" b="3810"/>
+            <wp:docPr id="3" name="Immagine 3"/>
+            <wp:cNvGraphicFramePr>
+              <a:graphicFrameLocks xmlns:a="http://schemas.openxmlformats.org/drawingml/2006/main" noChangeAspect="1"/>
+            </wp:cNvGraphicFramePr>
+            <a:graphic xmlns:a="http://schemas.openxmlformats.org/drawingml/2006/main">
+              <a:graphicData uri="http://schemas.openxmlformats.org/drawingml/2006/picture">
+                <pic:pic xmlns:pic="http://schemas.openxmlformats.org/drawingml/2006/picture">
+                  <pic:nvPicPr>
+                    <pic:cNvPr id="1" name=""/>
+                    <pic:cNvPicPr/>
+                  </pic:nvPicPr>
+                  <pic:blipFill>
+                    <a:blip r:embed="rId9"/>
+                    <a:stretch>
+                      <a:fillRect/>
+                    </a:stretch>
+                  </pic:blipFill>
+                  <pic:spPr>
+                    <a:xfrm>
+                      <a:off x="0" y="0"/>
+                      <a:ext cx="4758515" cy="3563702"/>
+                    </a:xfrm>
+                    <a:prstGeom prst="rect">
+                      <a:avLst/>
+                    </a:prstGeom>
+                  </pic:spPr>
+                </pic:pic>
+              </a:graphicData>
+            </a:graphic>
+          </wp:inline>
+        </w:drawing>
+      </w:r>
+    </w:p>
+    <w:p>
+      <w:pPr>
+        <w:pStyle w:val="Paragrafoelenco"/>
+        <w:numPr>
           <w:ilvl w:val="0"/>
           <w:numId w:val="2"/>
         </w:numPr>
@@ -552,14 +602,7 @@
           <w:i/>
           <w:iCs/>
         </w:rPr>
-        <w:t>tecweb.studenti.math.unipd.it/</w:t>
-      </w:r>
-      <w:r>
-        <w:rPr>
-          <w:i/>
-          <w:iCs/>
-        </w:rPr>
-        <w:t>username/</w:t>
+        <w:t>tecweb.studenti.math.unipd.it/username/</w:t>
       </w:r>
       <w:r>
         <w:rPr>
@@ -589,6 +632,7 @@
         <w:rPr>
           <w:i/>
           <w:iCs/>
+          <w:noProof/>
         </w:rPr>
         <w:drawing>
           <wp:inline distT="0" distB="0" distL="0" distR="0" wp14:anchorId="5F18807A" wp14:editId="3F4B1A76">
@@ -606,7 +650,7 @@
                     <pic:cNvPicPr/>
                   </pic:nvPicPr>
                   <pic:blipFill>
-                    <a:blip r:embed="rId9"/>
+                    <a:blip r:embed="rId10"/>
                     <a:stretch>
                       <a:fillRect/>
                     </a:stretch>
@@ -628,6 +672,11 @@
       </w:r>
     </w:p>
     <w:p>
+      <w:r>
+        <w:t>Riferimenti:</w:t>
+      </w:r>
+    </w:p>
+    <w:p>
       <w:pPr>
         <w:pStyle w:val="Paragrafoelenco"/>
         <w:numPr>
@@ -636,33 +685,29 @@
         </w:numPr>
       </w:pPr>
       <w:r>
-        <w:br w:type="page"/>
-      </w:r>
-    </w:p>
-    <w:p>
-      <w:r>
-        <w:lastRenderedPageBreak/>
-        <w:t>Dall’interno trascinare i file da sinistra a destra nello screen sopra e poi collegarsi ade esempio su:</w:t>
-      </w:r>
-    </w:p>
-    <w:p>
-      <w:r>
-        <w:t>tecweb.studenti.math.unipd.it/grovest</w:t>
-      </w:r>
-      <w:r>
-        <w:t>i</w:t>
-      </w:r>
-      <w:r>
-        <w:t>/sq</w:t>
-      </w:r>
-      <w:r>
-        <w:t>uadra.php</w:t>
-      </w:r>
+        <w:t>Mega (vari file utili di collegamento)</w:t>
+      </w:r>
+    </w:p>
+    <w:p>
+      <w:pPr>
+        <w:pStyle w:val="Paragrafoelenco"/>
+        <w:numPr>
+          <w:ilvl w:val="0"/>
+          <w:numId w:val="2"/>
+        </w:numPr>
+      </w:pPr>
+      <w:hyperlink r:id="rId11" w:history="1">
+        <w:r>
+          <w:rPr>
+            <w:rStyle w:val="Collegamentoipertestuale"/>
+          </w:rPr>
+          <w:t>http://www.studenti.math.unipd.it/tecweb/</w:t>
+        </w:r>
+      </w:hyperlink>
       <w:r>
         <w:t xml:space="preserve"> </w:t>
       </w:r>
     </w:p>
-    <w:p/>
     <w:sectPr>
       <w:pgSz w:w="11906" w:h="16838"/>
       <w:pgMar w:top="1417" w:right="1134" w:bottom="1134" w:left="1134" w:header="708" w:footer="708" w:gutter="0"/>
@@ -814,7 +859,7 @@
         <w:rFonts w:ascii="Courier New" w:hAnsi="Courier New" w:cs="Courier New" w:hint="default"/>
       </w:rPr>
     </w:lvl>
-    <w:lvl w:ilvl="2" w:tplc="04100005" w:tentative="1">
+    <w:lvl w:ilvl="2" w:tplc="04100005">
       <w:start w:val="1"/>
       <w:numFmt w:val="bullet"/>
       <w:lvlText w:val=""/>

</xml_diff>